<commit_message>
image folder -> added
</commit_message>
<xml_diff>
--- a/docs/material-apresentacao.docx
+++ b/docs/material-apresentacao.docx
@@ -505,19 +505,7 @@
         <w:rPr>
           <w:rFonts w:ascii="Segoe UI" w:hAnsi="Segoe UI"/>
         </w:rPr>
-        <w:t>Diagramas de dispersão são amplamente usado</w:t>
-      </w:r>
-      <w:r>
-        <w:rPr>
-          <w:rFonts w:ascii="Segoe UI" w:hAnsi="Segoe UI"/>
-        </w:rPr>
-        <w:t xml:space="preserve">s </w:t>
-      </w:r>
-      <w:r>
-        <w:rPr>
-          <w:rFonts w:ascii="Segoe UI" w:hAnsi="Segoe UI"/>
-        </w:rPr>
-        <w:t>em assuntos de comércio e estatística, mas não se limitam apenas a esses dois assuntos. As várias aplicações de gráficos ou diagramas de dispersão o tornam disponível para uso em vários campos de estudo. Vejamos as três principais aplicações do diagrama de dispersão:</w:t>
+        <w:t>Diagramas de dispersão são amplamente usados em assuntos de comércio e estatística, mas não se limitam apenas a esses dois assuntos. As várias aplicações de gráficos ou diagramas de dispersão o tornam disponível para uso em vários campos de estudo. Vejamos as três principais aplicações do diagrama de dispersão:</w:t>
       </w:r>
     </w:p>
     <w:p>
@@ -564,160 +552,100 @@
         <w:rPr>
           <w:rFonts w:ascii="Segoe UI" w:hAnsi="Segoe UI"/>
         </w:rPr>
-        <w:t xml:space="preserve">Um diagrama de dispersão representa essencialmente a relação distinta entre quaisquer duas variáveis. Essa relação pode ser linear ou não linear, positiva ou negativa, forte ou fraca. Tal representação fornece uma observação das duas variáveis </w:t>
-      </w:r>
-      <w:r>
-        <w:rPr>
-          <w:rFonts w:ascii="Segoe UI" w:hAnsi="Segoe UI"/>
-        </w:rPr>
-        <w:t>q</w:t>
-      </w:r>
-      <w:r>
-        <w:rPr>
-          <w:rFonts w:ascii="Segoe UI" w:hAnsi="Segoe UI"/>
-        </w:rPr>
-        <w:t>ue auxilia na análise dos dados através dos pontos de dados ou pontos mostrados no diagrama.</w:t>
-      </w:r>
-    </w:p>
-    <w:p>
-      <w:pPr>
-        <w:pStyle w:val="Normal"/>
-        <w:bidi w:val="0"/>
-        <w:jc w:val="left"/>
-        <w:rPr>
-          <w:rFonts w:ascii="Segoe UI" w:hAnsi="Segoe UI"/>
-        </w:rPr>
-      </w:pPr>
-      <w:r>
-        <w:rPr>
-          <w:rFonts w:ascii="Segoe UI" w:hAnsi="Segoe UI"/>
-        </w:rPr>
-      </w:r>
-    </w:p>
-    <w:p>
-      <w:pPr>
-        <w:pStyle w:val="Normal"/>
-        <w:bidi w:val="0"/>
-        <w:jc w:val="left"/>
-        <w:rPr>
-          <w:rFonts w:ascii="Segoe UI" w:hAnsi="Segoe UI"/>
-        </w:rPr>
-      </w:pPr>
-      <w:r>
-        <w:rPr>
-          <w:rFonts w:ascii="Segoe UI" w:hAnsi="Segoe UI"/>
-        </w:rPr>
-        <w:t xml:space="preserve">° </w:t>
-      </w:r>
-      <w:r>
-        <w:rPr>
-          <w:rFonts w:ascii="Segoe UI" w:hAnsi="Segoe UI"/>
-        </w:rPr>
-        <w:t>Reconhecendo a relação correlacional:</w:t>
-      </w:r>
-    </w:p>
-    <w:p>
-      <w:pPr>
-        <w:pStyle w:val="Normal"/>
-        <w:bidi w:val="0"/>
-        <w:jc w:val="left"/>
-        <w:rPr>
-          <w:rFonts w:ascii="Segoe UI" w:hAnsi="Segoe UI"/>
-        </w:rPr>
-      </w:pPr>
-      <w:r>
-        <w:rPr>
-          <w:rFonts w:ascii="Segoe UI" w:hAnsi="Segoe UI"/>
-        </w:rPr>
-      </w:r>
-    </w:p>
-    <w:p>
-      <w:pPr>
-        <w:pStyle w:val="Normal"/>
-        <w:bidi w:val="0"/>
-        <w:jc w:val="left"/>
-        <w:rPr>
-          <w:rFonts w:ascii="Segoe UI" w:hAnsi="Segoe UI"/>
-        </w:rPr>
-      </w:pPr>
-      <w:r>
-        <w:rPr>
-          <w:rFonts w:ascii="Segoe UI" w:hAnsi="Segoe UI"/>
-        </w:rPr>
-        <w:t xml:space="preserve">Existe uma correlação entre as variáveis </w:t>
-      </w:r>
-      <w:r>
-        <w:rPr>
-          <w:rFonts w:ascii="Segoe UI" w:hAnsi="Segoe UI"/>
-        </w:rPr>
-        <w:t>i</w:t>
-      </w:r>
-      <w:r>
-        <w:rPr>
-          <w:rFonts w:ascii="Segoe UI" w:hAnsi="Segoe UI"/>
-        </w:rPr>
-        <w:t xml:space="preserve">ndependentes presentes no eixo horizontal e as variáveis </w:t>
-      </w:r>
-      <w:r>
-        <w:rPr>
-          <w:rFonts w:ascii="Segoe UI" w:hAnsi="Segoe UI"/>
-        </w:rPr>
-        <w:t>d</w:t>
-      </w:r>
-      <w:r>
-        <w:rPr>
-          <w:rFonts w:ascii="Segoe UI" w:hAnsi="Segoe UI"/>
-        </w:rPr>
-        <w:t xml:space="preserve">ependentes presentes no eixo vertical. Esta correlação pode ser identificada e estudada por observadores para derivar um valor provável das variáveis </w:t>
-      </w:r>
-      <w:r>
-        <w:rPr>
-          <w:rFonts w:ascii="Segoe UI" w:hAnsi="Segoe UI"/>
-        </w:rPr>
-        <w:t>d</w:t>
-      </w:r>
-      <w:r>
-        <w:rPr>
-          <w:rFonts w:ascii="Segoe UI" w:hAnsi="Segoe UI"/>
-        </w:rPr>
-        <w:t>ependentes no eixo vertical. Este valor é essencial para aprofundar a análise de diferentes variáveis.</w:t>
-      </w:r>
-    </w:p>
-    <w:p>
-      <w:pPr>
-        <w:pStyle w:val="Normal"/>
-        <w:bidi w:val="0"/>
-        <w:jc w:val="left"/>
-        <w:rPr>
-          <w:rFonts w:ascii="Segoe UI" w:hAnsi="Segoe UI"/>
-        </w:rPr>
-      </w:pPr>
-      <w:r>
-        <w:rPr>
-          <w:rFonts w:ascii="Segoe UI" w:hAnsi="Segoe UI"/>
-        </w:rPr>
-      </w:r>
-    </w:p>
-    <w:p>
-      <w:pPr>
-        <w:pStyle w:val="Normal"/>
-        <w:bidi w:val="0"/>
-        <w:jc w:val="left"/>
-        <w:rPr>
-          <w:rFonts w:ascii="Segoe UI" w:hAnsi="Segoe UI"/>
-        </w:rPr>
-      </w:pPr>
-      <w:r>
-        <w:rPr>
-          <w:rFonts w:ascii="Segoe UI" w:hAnsi="Segoe UI"/>
-        </w:rPr>
-        <w:t xml:space="preserve">° </w:t>
-      </w:r>
-      <w:r>
-        <w:rPr>
-          <w:rFonts w:ascii="Segoe UI" w:hAnsi="Segoe UI"/>
-        </w:rPr>
-        <w:t>Observando padrões de dados:</w:t>
+        <w:t>Um diagrama de dispersão representa essencialmente a relação distinta entre quaisquer duas variáveis. Essa relação pode ser linear ou não linear, positiva ou negativa, forte ou fraca. Tal representação fornece uma observação das duas variáveis que auxilia na análise dos dados através dos pontos de dados ou pontos mostrados no diagrama.</w:t>
+      </w:r>
+    </w:p>
+    <w:p>
+      <w:pPr>
+        <w:pStyle w:val="Normal"/>
+        <w:bidi w:val="0"/>
+        <w:jc w:val="left"/>
+        <w:rPr>
+          <w:rFonts w:ascii="Segoe UI" w:hAnsi="Segoe UI"/>
+        </w:rPr>
+      </w:pPr>
+      <w:r>
+        <w:rPr>
+          <w:rFonts w:ascii="Segoe UI" w:hAnsi="Segoe UI"/>
+        </w:rPr>
+      </w:r>
+    </w:p>
+    <w:p>
+      <w:pPr>
+        <w:pStyle w:val="Normal"/>
+        <w:bidi w:val="0"/>
+        <w:jc w:val="left"/>
+        <w:rPr>
+          <w:rFonts w:ascii="Segoe UI" w:hAnsi="Segoe UI"/>
+        </w:rPr>
+      </w:pPr>
+      <w:r>
+        <w:rPr>
+          <w:rFonts w:ascii="Segoe UI" w:hAnsi="Segoe UI"/>
+        </w:rPr>
+        <w:t>° Reconhecendo a relação correlacional:</w:t>
+      </w:r>
+    </w:p>
+    <w:p>
+      <w:pPr>
+        <w:pStyle w:val="Normal"/>
+        <w:bidi w:val="0"/>
+        <w:jc w:val="left"/>
+        <w:rPr>
+          <w:rFonts w:ascii="Segoe UI" w:hAnsi="Segoe UI"/>
+        </w:rPr>
+      </w:pPr>
+      <w:r>
+        <w:rPr>
+          <w:rFonts w:ascii="Segoe UI" w:hAnsi="Segoe UI"/>
+        </w:rPr>
+      </w:r>
+    </w:p>
+    <w:p>
+      <w:pPr>
+        <w:pStyle w:val="Normal"/>
+        <w:bidi w:val="0"/>
+        <w:jc w:val="left"/>
+        <w:rPr>
+          <w:rFonts w:ascii="Segoe UI" w:hAnsi="Segoe UI"/>
+        </w:rPr>
+      </w:pPr>
+      <w:r>
+        <w:rPr>
+          <w:rFonts w:ascii="Segoe UI" w:hAnsi="Segoe UI"/>
+        </w:rPr>
+        <w:t>Existe uma correlação entre as variáveis independentes presentes no eixo horizontal e as variáveis dependentes presentes no eixo vertical. Esta correlação pode ser identificada e estudada por observadores para derivar um valor provável das variáveis dependentes no eixo vertical. Este valor é essencial para aprofundar a análise de diferentes variáveis.</w:t>
+      </w:r>
+    </w:p>
+    <w:p>
+      <w:pPr>
+        <w:pStyle w:val="Normal"/>
+        <w:bidi w:val="0"/>
+        <w:jc w:val="left"/>
+        <w:rPr>
+          <w:rFonts w:ascii="Segoe UI" w:hAnsi="Segoe UI"/>
+        </w:rPr>
+      </w:pPr>
+      <w:r>
+        <w:rPr>
+          <w:rFonts w:ascii="Segoe UI" w:hAnsi="Segoe UI"/>
+        </w:rPr>
+      </w:r>
+    </w:p>
+    <w:p>
+      <w:pPr>
+        <w:pStyle w:val="Normal"/>
+        <w:bidi w:val="0"/>
+        <w:jc w:val="left"/>
+        <w:rPr>
+          <w:rFonts w:ascii="Segoe UI" w:hAnsi="Segoe UI"/>
+        </w:rPr>
+      </w:pPr>
+      <w:r>
+        <w:rPr>
+          <w:rFonts w:ascii="Segoe UI" w:hAnsi="Segoe UI"/>
+        </w:rPr>
+        <w:t>° Observando padrões de dados:</w:t>
       </w:r>
     </w:p>
     <w:p>
@@ -875,7 +803,417 @@
           <w:sz w:val="24"/>
           <w:szCs w:val="24"/>
         </w:rPr>
-        <w:t>Aqui já será outra ideia ...</w:t>
+        <w:t xml:space="preserve">Aqui já será outra ideia … </w:t>
+      </w:r>
+      <w:r>
+        <w:rPr>
+          <w:rFonts w:ascii="Segoe UI" w:hAnsi="Segoe UI"/>
+          <w:b w:val="false"/>
+          <w:bCs w:val="false"/>
+          <w:i/>
+          <w:iCs/>
+          <w:sz w:val="24"/>
+          <w:szCs w:val="24"/>
+        </w:rPr>
+        <w:t>Salvando os trechos de códigos desenvolvidos</w:t>
+      </w:r>
+    </w:p>
+    <w:p>
+      <w:pPr>
+        <w:pStyle w:val="Normal"/>
+        <w:bidi w:val="0"/>
+        <w:jc w:val="left"/>
+        <w:rPr>
+          <w:rFonts w:ascii="Segoe UI" w:hAnsi="Segoe UI"/>
+          <w:b w:val="false"/>
+          <w:b w:val="false"/>
+          <w:bCs w:val="false"/>
+          <w:i/>
+          <w:i/>
+          <w:iCs/>
+          <w:sz w:val="24"/>
+          <w:szCs w:val="24"/>
+        </w:rPr>
+      </w:pPr>
+      <w:r>
+        <w:rPr/>
+      </w:r>
+    </w:p>
+    <w:p>
+      <w:pPr>
+        <w:pStyle w:val="Normal"/>
+        <w:bidi w:val="0"/>
+        <w:jc w:val="left"/>
+        <w:rPr>
+          <w:rFonts w:ascii="Segoe UI" w:hAnsi="Segoe UI"/>
+          <w:b w:val="false"/>
+          <w:b w:val="false"/>
+          <w:bCs w:val="false"/>
+          <w:i/>
+          <w:i/>
+          <w:iCs/>
+          <w:sz w:val="24"/>
+          <w:szCs w:val="24"/>
+        </w:rPr>
+      </w:pPr>
+      <w:r>
+        <w:rPr/>
+        <w:drawing>
+          <wp:anchor behindDoc="0" distT="0" distB="0" distL="0" distR="0" simplePos="0" locked="0" layoutInCell="0" allowOverlap="1" relativeHeight="2">
+            <wp:simplePos x="0" y="0"/>
+            <wp:positionH relativeFrom="column">
+              <wp:align>center</wp:align>
+            </wp:positionH>
+            <wp:positionV relativeFrom="paragraph">
+              <wp:posOffset>635</wp:posOffset>
+            </wp:positionV>
+            <wp:extent cx="6120130" cy="3492500"/>
+            <wp:effectExtent l="0" t="0" r="0" b="0"/>
+            <wp:wrapSquare wrapText="largest"/>
+            <wp:docPr id="1" name="Figura1" descr=""/>
+            <wp:cNvGraphicFramePr>
+              <a:graphicFrameLocks xmlns:a="http://schemas.openxmlformats.org/drawingml/2006/main" noChangeAspect="1"/>
+            </wp:cNvGraphicFramePr>
+            <a:graphic xmlns:a="http://schemas.openxmlformats.org/drawingml/2006/main">
+              <a:graphicData uri="http://schemas.openxmlformats.org/drawingml/2006/picture">
+                <pic:pic xmlns:pic="http://schemas.openxmlformats.org/drawingml/2006/picture">
+                  <pic:nvPicPr>
+                    <pic:cNvPr id="1" name="Figura1" descr=""/>
+                    <pic:cNvPicPr>
+                      <a:picLocks noChangeAspect="1" noChangeArrowheads="1"/>
+                    </pic:cNvPicPr>
+                  </pic:nvPicPr>
+                  <pic:blipFill>
+                    <a:blip r:embed="rId2"/>
+                    <a:stretch>
+                      <a:fillRect/>
+                    </a:stretch>
+                  </pic:blipFill>
+                  <pic:spPr bwMode="auto">
+                    <a:xfrm>
+                      <a:off x="0" y="0"/>
+                      <a:ext cx="6120130" cy="3492500"/>
+                    </a:xfrm>
+                    <a:prstGeom prst="rect">
+                      <a:avLst/>
+                    </a:prstGeom>
+                  </pic:spPr>
+                </pic:pic>
+              </a:graphicData>
+            </a:graphic>
+          </wp:anchor>
+        </w:drawing>
+      </w:r>
+    </w:p>
+    <w:p>
+      <w:pPr>
+        <w:pStyle w:val="Normal"/>
+        <w:bidi w:val="0"/>
+        <w:jc w:val="left"/>
+        <w:rPr/>
+      </w:pPr>
+      <w:r>
+        <w:rPr/>
+        <w:drawing>
+          <wp:anchor behindDoc="0" distT="0" distB="0" distL="0" distR="0" simplePos="0" locked="0" layoutInCell="0" allowOverlap="1" relativeHeight="3">
+            <wp:simplePos x="0" y="0"/>
+            <wp:positionH relativeFrom="column">
+              <wp:align>center</wp:align>
+            </wp:positionH>
+            <wp:positionV relativeFrom="paragraph">
+              <wp:posOffset>635</wp:posOffset>
+            </wp:positionV>
+            <wp:extent cx="6120130" cy="2820670"/>
+            <wp:effectExtent l="0" t="0" r="0" b="0"/>
+            <wp:wrapSquare wrapText="largest"/>
+            <wp:docPr id="2" name="Figura2" descr=""/>
+            <wp:cNvGraphicFramePr>
+              <a:graphicFrameLocks xmlns:a="http://schemas.openxmlformats.org/drawingml/2006/main" noChangeAspect="1"/>
+            </wp:cNvGraphicFramePr>
+            <a:graphic xmlns:a="http://schemas.openxmlformats.org/drawingml/2006/main">
+              <a:graphicData uri="http://schemas.openxmlformats.org/drawingml/2006/picture">
+                <pic:pic xmlns:pic="http://schemas.openxmlformats.org/drawingml/2006/picture">
+                  <pic:nvPicPr>
+                    <pic:cNvPr id="2" name="Figura2" descr=""/>
+                    <pic:cNvPicPr>
+                      <a:picLocks noChangeAspect="1" noChangeArrowheads="1"/>
+                    </pic:cNvPicPr>
+                  </pic:nvPicPr>
+                  <pic:blipFill>
+                    <a:blip r:embed="rId3"/>
+                    <a:stretch>
+                      <a:fillRect/>
+                    </a:stretch>
+                  </pic:blipFill>
+                  <pic:spPr bwMode="auto">
+                    <a:xfrm>
+                      <a:off x="0" y="0"/>
+                      <a:ext cx="6120130" cy="2820670"/>
+                    </a:xfrm>
+                    <a:prstGeom prst="rect">
+                      <a:avLst/>
+                    </a:prstGeom>
+                  </pic:spPr>
+                </pic:pic>
+              </a:graphicData>
+            </a:graphic>
+          </wp:anchor>
+        </w:drawing>
+      </w:r>
+    </w:p>
+    <w:p>
+      <w:pPr>
+        <w:pStyle w:val="Normal"/>
+        <w:bidi w:val="0"/>
+        <w:jc w:val="left"/>
+        <w:rPr/>
+      </w:pPr>
+      <w:r>
+        <w:rPr/>
+        <w:drawing>
+          <wp:anchor behindDoc="0" distT="0" distB="0" distL="0" distR="0" simplePos="0" locked="0" layoutInCell="0" allowOverlap="1" relativeHeight="4">
+            <wp:simplePos x="0" y="0"/>
+            <wp:positionH relativeFrom="column">
+              <wp:align>center</wp:align>
+            </wp:positionH>
+            <wp:positionV relativeFrom="paragraph">
+              <wp:posOffset>635</wp:posOffset>
+            </wp:positionV>
+            <wp:extent cx="6120130" cy="3446780"/>
+            <wp:effectExtent l="0" t="0" r="0" b="0"/>
+            <wp:wrapSquare wrapText="largest"/>
+            <wp:docPr id="3" name="Figura3" descr=""/>
+            <wp:cNvGraphicFramePr>
+              <a:graphicFrameLocks xmlns:a="http://schemas.openxmlformats.org/drawingml/2006/main" noChangeAspect="1"/>
+            </wp:cNvGraphicFramePr>
+            <a:graphic xmlns:a="http://schemas.openxmlformats.org/drawingml/2006/main">
+              <a:graphicData uri="http://schemas.openxmlformats.org/drawingml/2006/picture">
+                <pic:pic xmlns:pic="http://schemas.openxmlformats.org/drawingml/2006/picture">
+                  <pic:nvPicPr>
+                    <pic:cNvPr id="3" name="Figura3" descr=""/>
+                    <pic:cNvPicPr>
+                      <a:picLocks noChangeAspect="1" noChangeArrowheads="1"/>
+                    </pic:cNvPicPr>
+                  </pic:nvPicPr>
+                  <pic:blipFill>
+                    <a:blip r:embed="rId4"/>
+                    <a:stretch>
+                      <a:fillRect/>
+                    </a:stretch>
+                  </pic:blipFill>
+                  <pic:spPr bwMode="auto">
+                    <a:xfrm>
+                      <a:off x="0" y="0"/>
+                      <a:ext cx="6120130" cy="3446780"/>
+                    </a:xfrm>
+                    <a:prstGeom prst="rect">
+                      <a:avLst/>
+                    </a:prstGeom>
+                  </pic:spPr>
+                </pic:pic>
+              </a:graphicData>
+            </a:graphic>
+          </wp:anchor>
+        </w:drawing>
+      </w:r>
+    </w:p>
+    <w:p>
+      <w:pPr>
+        <w:pStyle w:val="Normal"/>
+        <w:bidi w:val="0"/>
+        <w:jc w:val="left"/>
+        <w:rPr/>
+      </w:pPr>
+      <w:r>
+        <w:rPr/>
+      </w:r>
+    </w:p>
+    <w:p>
+      <w:pPr>
+        <w:pStyle w:val="Normal"/>
+        <w:bidi w:val="0"/>
+        <w:jc w:val="left"/>
+        <w:rPr/>
+      </w:pPr>
+      <w:r>
+        <w:rPr/>
+        <w:drawing>
+          <wp:anchor behindDoc="0" distT="0" distB="0" distL="0" distR="0" simplePos="0" locked="0" layoutInCell="0" allowOverlap="1" relativeHeight="5">
+            <wp:simplePos x="0" y="0"/>
+            <wp:positionH relativeFrom="column">
+              <wp:align>center</wp:align>
+            </wp:positionH>
+            <wp:positionV relativeFrom="paragraph">
+              <wp:posOffset>635</wp:posOffset>
+            </wp:positionV>
+            <wp:extent cx="6120130" cy="2917190"/>
+            <wp:effectExtent l="0" t="0" r="0" b="0"/>
+            <wp:wrapSquare wrapText="largest"/>
+            <wp:docPr id="4" name="Figura4" descr=""/>
+            <wp:cNvGraphicFramePr>
+              <a:graphicFrameLocks xmlns:a="http://schemas.openxmlformats.org/drawingml/2006/main" noChangeAspect="1"/>
+            </wp:cNvGraphicFramePr>
+            <a:graphic xmlns:a="http://schemas.openxmlformats.org/drawingml/2006/main">
+              <a:graphicData uri="http://schemas.openxmlformats.org/drawingml/2006/picture">
+                <pic:pic xmlns:pic="http://schemas.openxmlformats.org/drawingml/2006/picture">
+                  <pic:nvPicPr>
+                    <pic:cNvPr id="4" name="Figura4" descr=""/>
+                    <pic:cNvPicPr>
+                      <a:picLocks noChangeAspect="1" noChangeArrowheads="1"/>
+                    </pic:cNvPicPr>
+                  </pic:nvPicPr>
+                  <pic:blipFill>
+                    <a:blip r:embed="rId5"/>
+                    <a:stretch>
+                      <a:fillRect/>
+                    </a:stretch>
+                  </pic:blipFill>
+                  <pic:spPr bwMode="auto">
+                    <a:xfrm>
+                      <a:off x="0" y="0"/>
+                      <a:ext cx="6120130" cy="2917190"/>
+                    </a:xfrm>
+                    <a:prstGeom prst="rect">
+                      <a:avLst/>
+                    </a:prstGeom>
+                  </pic:spPr>
+                </pic:pic>
+              </a:graphicData>
+            </a:graphic>
+          </wp:anchor>
+        </w:drawing>
+      </w:r>
+    </w:p>
+    <w:p>
+      <w:pPr>
+        <w:pStyle w:val="Normal"/>
+        <w:bidi w:val="0"/>
+        <w:jc w:val="left"/>
+        <w:rPr/>
+      </w:pPr>
+      <w:r>
+        <w:rPr/>
+      </w:r>
+    </w:p>
+    <w:p>
+      <w:pPr>
+        <w:pStyle w:val="Normal"/>
+        <w:bidi w:val="0"/>
+        <w:jc w:val="left"/>
+        <w:rPr/>
+      </w:pPr>
+      <w:r>
+        <w:rPr/>
+      </w:r>
+    </w:p>
+    <w:p>
+      <w:pPr>
+        <w:pStyle w:val="Normal"/>
+        <w:bidi w:val="0"/>
+        <w:jc w:val="left"/>
+        <w:rPr/>
+      </w:pPr>
+      <w:r>
+        <w:rPr/>
+      </w:r>
+    </w:p>
+    <w:p>
+      <w:pPr>
+        <w:pStyle w:val="Normal"/>
+        <w:bidi w:val="0"/>
+        <w:jc w:val="left"/>
+        <w:rPr/>
+      </w:pPr>
+      <w:r>
+        <w:rPr/>
+      </w:r>
+    </w:p>
+    <w:p>
+      <w:pPr>
+        <w:pStyle w:val="Normal"/>
+        <w:bidi w:val="0"/>
+        <w:jc w:val="left"/>
+        <w:rPr/>
+      </w:pPr>
+      <w:r>
+        <w:rPr/>
+      </w:r>
+    </w:p>
+    <w:p>
+      <w:pPr>
+        <w:pStyle w:val="Normal"/>
+        <w:bidi w:val="0"/>
+        <w:jc w:val="left"/>
+        <w:rPr/>
+      </w:pPr>
+      <w:r>
+        <w:rPr/>
+      </w:r>
+    </w:p>
+    <w:p>
+      <w:pPr>
+        <w:pStyle w:val="Normal"/>
+        <w:bidi w:val="0"/>
+        <w:jc w:val="left"/>
+        <w:rPr/>
+      </w:pPr>
+      <w:r>
+        <w:rPr/>
+      </w:r>
+    </w:p>
+    <w:p>
+      <w:pPr>
+        <w:pStyle w:val="Normal"/>
+        <w:bidi w:val="0"/>
+        <w:jc w:val="left"/>
+        <w:rPr/>
+      </w:pPr>
+      <w:r>
+        <w:rPr/>
+      </w:r>
+    </w:p>
+    <w:p>
+      <w:pPr>
+        <w:pStyle w:val="Normal"/>
+        <w:bidi w:val="0"/>
+        <w:jc w:val="left"/>
+        <w:rPr/>
+      </w:pPr>
+      <w:r>
+        <w:rPr/>
+      </w:r>
+    </w:p>
+    <w:p>
+      <w:pPr>
+        <w:pStyle w:val="Normal"/>
+        <w:bidi w:val="0"/>
+        <w:jc w:val="left"/>
+        <w:rPr/>
+      </w:pPr>
+      <w:r>
+        <w:rPr/>
+      </w:r>
+    </w:p>
+    <w:p>
+      <w:pPr>
+        <w:pStyle w:val="Normal"/>
+        <w:bidi w:val="0"/>
+        <w:jc w:val="left"/>
+        <w:rPr/>
+      </w:pPr>
+      <w:r>
+        <w:rPr/>
+      </w:r>
+    </w:p>
+    <w:p>
+      <w:pPr>
+        <w:pStyle w:val="Normal"/>
+        <w:bidi w:val="0"/>
+        <w:jc w:val="left"/>
+        <w:rPr/>
+      </w:pPr>
+      <w:r>
+        <w:rPr/>
       </w:r>
     </w:p>
     <w:p>
@@ -923,7 +1261,7 @@
         <w:rPr/>
         <w:t xml:space="preserve">1 - </w:t>
       </w:r>
-      <w:hyperlink r:id="rId2">
+      <w:hyperlink r:id="rId6">
         <w:r>
           <w:rPr>
             <w:rStyle w:val="LinkdaInternet"/>
@@ -947,7 +1285,7 @@
         <w:rPr/>
         <w:t xml:space="preserve">2 - </w:t>
       </w:r>
-      <w:hyperlink r:id="rId3">
+      <w:hyperlink r:id="rId7">
         <w:r>
           <w:rPr>
             <w:rStyle w:val="LinkdaInternet"/>
@@ -955,6 +1293,19 @@
           <w:t>SCATTER PLOT in R programming 🟢 [WITH EXAMPLES] (r-coder.com)</w:t>
         </w:r>
       </w:hyperlink>
+    </w:p>
+    <w:p>
+      <w:pPr>
+        <w:pStyle w:val="Normal"/>
+        <w:bidi w:val="0"/>
+        <w:jc w:val="left"/>
+        <w:rPr>
+          <w:rStyle w:val="LinkdaInternet"/>
+        </w:rPr>
+      </w:pPr>
+      <w:r>
+        <w:rPr/>
+      </w:r>
     </w:p>
     <w:p>
       <w:pPr>

</xml_diff>

<commit_message>
image folder -> resultados add
</commit_message>
<xml_diff>
--- a/docs/material-apresentacao.docx
+++ b/docs/material-apresentacao.docx
@@ -803,19 +803,7 @@
           <w:sz w:val="24"/>
           <w:szCs w:val="24"/>
         </w:rPr>
-        <w:t xml:space="preserve">Aqui já será outra ideia … </w:t>
-      </w:r>
-      <w:r>
-        <w:rPr>
-          <w:rFonts w:ascii="Segoe UI" w:hAnsi="Segoe UI"/>
-          <w:b w:val="false"/>
-          <w:bCs w:val="false"/>
-          <w:i/>
-          <w:iCs/>
-          <w:sz w:val="24"/>
-          <w:szCs w:val="24"/>
-        </w:rPr>
-        <w:t>Salvando os trechos de códigos desenvolvidos</w:t>
+        <w:t>Aqui já será outra ideia … Salvando os trechos de códigos desenvolvidos</w:t>
       </w:r>
     </w:p>
     <w:p>
@@ -836,7 +824,15 @@
         </w:rPr>
       </w:pPr>
       <w:r>
-        <w:rPr/>
+        <w:rPr>
+          <w:rFonts w:ascii="Segoe UI" w:hAnsi="Segoe UI"/>
+          <w:b w:val="false"/>
+          <w:bCs w:val="false"/>
+          <w:i/>
+          <w:iCs/>
+          <w:sz w:val="24"/>
+          <w:szCs w:val="24"/>
+        </w:rPr>
       </w:r>
     </w:p>
     <w:p>
@@ -857,7 +853,15 @@
         </w:rPr>
       </w:pPr>
       <w:r>
-        <w:rPr/>
+        <w:rPr>
+          <w:rFonts w:ascii="Segoe UI" w:hAnsi="Segoe UI"/>
+          <w:b w:val="false"/>
+          <w:bCs w:val="false"/>
+          <w:i/>
+          <w:iCs/>
+          <w:sz w:val="24"/>
+          <w:szCs w:val="24"/>
+        </w:rPr>
         <w:drawing>
           <wp:anchor behindDoc="0" distT="0" distB="0" distL="0" distR="0" simplePos="0" locked="0" layoutInCell="0" allowOverlap="1" relativeHeight="2">
             <wp:simplePos x="0" y="0"/>

</xml_diff>